<commit_message>
Update Mulviriate data analysis project summary.docx
</commit_message>
<xml_diff>
--- a/project_summary/Mulviriate data analysis project summary.docx
+++ b/project_summary/Mulviriate data analysis project summary.docx
@@ -349,171 +349,149 @@
       </w:del>
       <w:ins w:id="23" w:author="Kira van Os" w:date="2020-04-07T13:17:00Z">
         <w:r>
-          <w:t>reproduc</w:t>
-        </w:r>
-        <w:r>
-          <w:t>ing</w:t>
-        </w:r>
+          <w:t xml:space="preserve">reproducing </w:t>
+        </w:r>
+      </w:ins>
+      <w:r>
+        <w:t>the well-known two-dimensional colo</w:t>
+      </w:r>
+      <w:ins w:id="24" w:author="Kira van Os" w:date="2020-04-07T13:10:00Z">
+        <w:r>
+          <w:t>u</w:t>
+        </w:r>
+      </w:ins>
+      <w:r>
+        <w:t>r circle</w:t>
+      </w:r>
+      <w:r>
+        <w:t>.</w:t>
+      </w:r>
+    </w:p>
+    <w:p>
+      <w:pPr>
+        <w:rPr>
+          <w:del w:id="25" w:author="Kira van Os" w:date="2020-04-07T13:14:00Z"/>
+        </w:rPr>
+      </w:pPr>
+      <w:ins w:id="26" w:author="Kira van Os" w:date="2020-04-07T13:19:00Z">
+        <w:r>
+          <w:t>There are two main types of MDS</w:t>
+        </w:r>
+      </w:ins>
+      <w:ins w:id="27" w:author="Kira van Os" w:date="2020-04-07T13:20:00Z">
+        <w:r>
+          <w:t>; metric MDS and nonmetric MDS. Metric scaling uses</w:t>
+        </w:r>
+      </w:ins>
+      <w:ins w:id="28" w:author="Kira van Os" w:date="2020-04-07T13:21:00Z">
+        <w:r>
+          <w:t xml:space="preserve"> the actual values of the dissimilarities of the data, whereas</w:t>
+        </w:r>
+      </w:ins>
+      <w:ins w:id="29" w:author="Kira van Os" w:date="2020-04-07T13:26:00Z">
         <w:r>
           <w:t xml:space="preserve"> </w:t>
         </w:r>
       </w:ins>
-      <w:r>
-        <w:t>the well-known two-</w:t>
-      </w:r>
-      <w:commentRangeStart w:id="24"/>
-      <w:r>
-        <w:t>dimensional</w:t>
-      </w:r>
-      <w:commentRangeEnd w:id="24"/>
-      <w:r>
+      <w:ins w:id="30" w:author="Kira van Os" w:date="2020-04-07T13:27:00Z">
+        <w:r>
+          <w:t xml:space="preserve">the dissimilarities in </w:t>
+        </w:r>
+      </w:ins>
+      <w:ins w:id="31" w:author="Kira van Os" w:date="2020-04-07T13:26:00Z">
+        <w:r>
+          <w:t>nonmetric scaling</w:t>
+        </w:r>
+      </w:ins>
+      <w:ins w:id="32" w:author="Kira van Os" w:date="2020-04-07T13:27:00Z">
+        <w:r>
+          <w:t xml:space="preserve"> are essentially </w:t>
+        </w:r>
+      </w:ins>
+      <w:ins w:id="33" w:author="Kira van Os" w:date="2020-04-07T13:31:00Z">
+        <w:r>
+          <w:t xml:space="preserve">interpreted </w:t>
+        </w:r>
+      </w:ins>
+      <w:ins w:id="34" w:author="Kira van Os" w:date="2020-04-07T13:27:00Z">
+        <w:r>
+          <w:t>as rank</w:t>
+        </w:r>
+      </w:ins>
+      <w:ins w:id="35" w:author="Kira van Os" w:date="2020-04-07T13:28:00Z">
+        <w:r>
+          <w:t>s</w:t>
+        </w:r>
+      </w:ins>
+      <w:ins w:id="36" w:author="Kira van Os" w:date="2020-04-07T13:31:00Z">
+        <w:r>
+          <w:t>.</w:t>
+        </w:r>
+      </w:ins>
+      <w:ins w:id="37" w:author="Kira van Os" w:date="2020-04-07T14:16:00Z">
+        <w:r>
+          <w:t xml:space="preserve"> </w:t>
+        </w:r>
+      </w:ins>
+      <w:ins w:id="38" w:author="Kira van Os" w:date="2020-04-07T14:17:00Z">
+        <w:r>
+          <w:t>Because of this, n</w:t>
+        </w:r>
+      </w:ins>
+      <w:ins w:id="39" w:author="Kira van Os" w:date="2020-04-07T14:16:00Z">
+        <w:r>
+          <w:t xml:space="preserve">onmetric MDS is more robust to </w:t>
+        </w:r>
+      </w:ins>
+      <w:ins w:id="40" w:author="Kira van Os" w:date="2020-04-07T14:17:00Z">
+        <w:r>
+          <w:t>non-linear relationships between the calculated dissimilarities and the projected distance between objects.</w:t>
+        </w:r>
+      </w:ins>
+      <w:del w:id="41" w:author="Kira van Os" w:date="2020-04-07T13:14:00Z">
+        <w:r>
+          <w:tab/>
+        </w:r>
+      </w:del>
+    </w:p>
+    <w:p/>
+    <w:p>
+      <w:pPr>
+        <w:pStyle w:val="Heading2"/>
+      </w:pPr>
+      <w:r>
+        <w:t xml:space="preserve">How to measure </w:t>
+      </w:r>
+      <w:r>
+        <w:t>d</w:t>
+      </w:r>
+      <w:r>
+        <w:t>istance</w:t>
+      </w:r>
+      <w:ins w:id="42" w:author="Kira van Os" w:date="2020-04-07T14:23:00Z">
+        <w:r>
+          <w:t xml:space="preserve">/dissimilarity </w:t>
+        </w:r>
+      </w:ins>
+      <w:del w:id="43" w:author="Kira van Os" w:date="2020-04-07T14:23:00Z">
+        <w:r>
+          <w:delText xml:space="preserve">, dissimilarity and </w:delText>
+        </w:r>
+        <w:r>
+          <w:delText xml:space="preserve">similarity </w:delText>
+        </w:r>
+      </w:del>
+      <w:r>
+        <w:t>(</w:t>
+      </w:r>
+      <w:r>
+        <w:t>3)</w:t>
+      </w:r>
+    </w:p>
+    <w:p>
+      <w:pPr>
         <w:rPr>
-          <w:rStyle w:val="CommentReference"/>
-        </w:rPr>
-        <w:commentReference w:id="24"/>
-      </w:r>
-      <w:r>
-        <w:t xml:space="preserve"> colo</w:t>
-      </w:r>
-      <w:ins w:id="25" w:author="Kira van Os" w:date="2020-04-07T13:10:00Z">
-        <w:r>
-          <w:t>u</w:t>
-        </w:r>
-      </w:ins>
-      <w:r>
-        <w:t>r circle</w:t>
-      </w:r>
-      <w:r>
-        <w:t>.</w:t>
-      </w:r>
-    </w:p>
-    <w:p>
-      <w:pPr>
-        <w:rPr>
-          <w:del w:id="26" w:author="Kira van Os" w:date="2020-04-07T13:14:00Z"/>
-        </w:rPr>
-      </w:pPr>
-      <w:ins w:id="27" w:author="Kira van Os" w:date="2020-04-07T13:19:00Z">
-        <w:r>
-          <w:t>There are two main types of MDS</w:t>
-        </w:r>
-      </w:ins>
-      <w:ins w:id="28" w:author="Kira van Os" w:date="2020-04-07T13:20:00Z">
-        <w:r>
-          <w:t>; metric MDS and nonmetric MDS. Metric scaling uses</w:t>
-        </w:r>
-      </w:ins>
-      <w:ins w:id="29" w:author="Kira van Os" w:date="2020-04-07T13:21:00Z">
-        <w:r>
-          <w:t xml:space="preserve"> the actual values of the dissimilarities of the data, whereas</w:t>
-        </w:r>
-      </w:ins>
-      <w:ins w:id="30" w:author="Kira van Os" w:date="2020-04-07T13:26:00Z">
-        <w:r>
-          <w:t xml:space="preserve"> </w:t>
-        </w:r>
-      </w:ins>
-      <w:ins w:id="31" w:author="Kira van Os" w:date="2020-04-07T13:27:00Z">
-        <w:r>
-          <w:t xml:space="preserve">the dissimilarities in </w:t>
-        </w:r>
-      </w:ins>
-      <w:ins w:id="32" w:author="Kira van Os" w:date="2020-04-07T13:26:00Z">
-        <w:r>
-          <w:t>nonmetric scaling</w:t>
-        </w:r>
-      </w:ins>
-      <w:ins w:id="33" w:author="Kira van Os" w:date="2020-04-07T13:27:00Z">
-        <w:r>
-          <w:t xml:space="preserve"> are essentially </w:t>
-        </w:r>
-      </w:ins>
-      <w:ins w:id="34" w:author="Kira van Os" w:date="2020-04-07T13:31:00Z">
-        <w:r>
-          <w:t xml:space="preserve">interpreted </w:t>
-        </w:r>
-      </w:ins>
-      <w:ins w:id="35" w:author="Kira van Os" w:date="2020-04-07T13:27:00Z">
-        <w:r>
-          <w:t>as rank</w:t>
-        </w:r>
-      </w:ins>
-      <w:ins w:id="36" w:author="Kira van Os" w:date="2020-04-07T13:28:00Z">
-        <w:r>
-          <w:t>s</w:t>
-        </w:r>
-      </w:ins>
-      <w:ins w:id="37" w:author="Kira van Os" w:date="2020-04-07T13:31:00Z">
-        <w:r>
-          <w:t>.</w:t>
-        </w:r>
-      </w:ins>
-      <w:ins w:id="38" w:author="Kira van Os" w:date="2020-04-07T14:16:00Z">
-        <w:r>
-          <w:t xml:space="preserve"> </w:t>
-        </w:r>
-      </w:ins>
-      <w:ins w:id="39" w:author="Kira van Os" w:date="2020-04-07T14:17:00Z">
-        <w:r>
-          <w:t>Because of this, n</w:t>
-        </w:r>
-      </w:ins>
-      <w:ins w:id="40" w:author="Kira van Os" w:date="2020-04-07T14:16:00Z">
-        <w:r>
-          <w:t xml:space="preserve">onmetric MDS is more robust to </w:t>
-        </w:r>
-      </w:ins>
-      <w:ins w:id="41" w:author="Kira van Os" w:date="2020-04-07T14:17:00Z">
-        <w:r>
-          <w:t>non-linear relationships between the calculated dissimilarities and the projected distance between objects.</w:t>
-        </w:r>
-      </w:ins>
-      <w:del w:id="42" w:author="Kira van Os" w:date="2020-04-07T13:14:00Z">
-        <w:r>
-          <w:tab/>
-        </w:r>
-      </w:del>
-    </w:p>
-    <w:p/>
-    <w:p>
-      <w:pPr>
-        <w:pStyle w:val="Heading2"/>
-      </w:pPr>
-      <w:r>
-        <w:t xml:space="preserve">How to measure </w:t>
-      </w:r>
-      <w:r>
-        <w:t>d</w:t>
-      </w:r>
-      <w:r>
-        <w:t>istance</w:t>
-      </w:r>
-      <w:ins w:id="43" w:author="Kira van Os" w:date="2020-04-07T14:23:00Z">
-        <w:r>
-          <w:t xml:space="preserve">/dissimilarity </w:t>
-        </w:r>
-      </w:ins>
-      <w:bookmarkStart w:id="44" w:name="_GoBack"/>
-      <w:bookmarkEnd w:id="44"/>
-      <w:del w:id="45" w:author="Kira van Os" w:date="2020-04-07T14:23:00Z">
-        <w:r>
-          <w:delText xml:space="preserve">, dissimilarity and </w:delText>
-        </w:r>
-        <w:r>
-          <w:delText xml:space="preserve">similarity </w:delText>
-        </w:r>
-      </w:del>
-      <w:r>
-        <w:t>(</w:t>
-      </w:r>
-      <w:r>
-        <w:t>3)</w:t>
-      </w:r>
-    </w:p>
-    <w:p>
-      <w:pPr>
-        <w:rPr>
-          <w:del w:id="46" w:author="Kira van Os" w:date="2020-04-07T13:16:00Z"/>
+          <w:del w:id="44" w:author="Kira van Os" w:date="2020-04-07T13:16:00Z"/>
         </w:rPr>
       </w:pPr>
     </w:p>
@@ -538,6 +516,23 @@
       <w:r>
         <w:t>d</w:t>
       </w:r>
+      <w:r>
+        <w:rPr>
+          <w:vertAlign w:val="subscript"/>
+          <w:rPrChange w:id="45" w:author="Kira van Os" w:date="2020-04-07T13:15:00Z">
+            <w:rPr/>
+          </w:rPrChange>
+        </w:rPr>
+        <w:t>i</w:t>
+      </w:r>
+      <w:ins w:id="46" w:author="Kira van Os" w:date="2020-04-07T13:15:00Z">
+        <w:r>
+          <w:rPr>
+            <w:vertAlign w:val="subscript"/>
+          </w:rPr>
+          <w:t>,</w:t>
+        </w:r>
+      </w:ins>
       <w:r>
         <w:rPr>
           <w:vertAlign w:val="subscript"/>
@@ -545,16 +540,41 @@
             <w:rPr/>
           </w:rPrChange>
         </w:rPr>
+        <w:t>j</w:t>
+      </w:r>
+      <w:proofErr w:type="spellEnd"/>
+      <w:proofErr w:type="gramEnd"/>
+      <w:r>
+        <w:t xml:space="preserve"> ≈ </w:t>
+      </w:r>
+      <w:r>
+        <w:t>||</w:t>
+      </w:r>
+      <w:r>
+        <w:t>x</w:t>
+      </w:r>
+      <w:r>
+        <w:rPr>
+          <w:vertAlign w:val="subscript"/>
+          <w:rPrChange w:id="48" w:author="Kira van Os" w:date="2020-04-07T13:15:00Z">
+            <w:rPr/>
+          </w:rPrChange>
+        </w:rPr>
         <w:t>i</w:t>
       </w:r>
-      <w:ins w:id="48" w:author="Kira van Os" w:date="2020-04-07T13:15:00Z">
-        <w:r>
-          <w:rPr>
-            <w:vertAlign w:val="subscript"/>
-          </w:rPr>
-          <w:t>,</w:t>
-        </w:r>
-      </w:ins>
+      <w:r>
+        <w:t xml:space="preserve"> </w:t>
+      </w:r>
+      <w:r>
+        <w:t>–</w:t>
+      </w:r>
+      <w:r>
+        <w:t xml:space="preserve"> </w:t>
+      </w:r>
+      <w:proofErr w:type="spellStart"/>
+      <w:r>
+        <w:t>x</w:t>
+      </w:r>
       <w:r>
         <w:rPr>
           <w:vertAlign w:val="subscript"/>
@@ -565,66 +585,24 @@
         <w:t>j</w:t>
       </w:r>
       <w:proofErr w:type="spellEnd"/>
-      <w:proofErr w:type="gramEnd"/>
-      <w:r>
-        <w:t xml:space="preserve"> ≈ </w:t>
-      </w:r>
       <w:r>
         <w:t>||</w:t>
       </w:r>
       <w:r>
-        <w:t>x</w:t>
-      </w:r>
-      <w:r>
-        <w:rPr>
-          <w:vertAlign w:val="subscript"/>
-          <w:rPrChange w:id="50" w:author="Kira van Os" w:date="2020-04-07T13:15:00Z">
-            <w:rPr/>
-          </w:rPrChange>
-        </w:rPr>
-        <w:t>i</w:t>
+        <w:t xml:space="preserve"> as close</w:t>
+      </w:r>
+      <w:ins w:id="50" w:author="Kira van Os" w:date="2020-04-07T13:15:00Z">
+        <w:r>
+          <w:t>ly</w:t>
+        </w:r>
+      </w:ins>
+      <w:r>
+        <w:t xml:space="preserve"> as possible.</w:t>
       </w:r>
       <w:r>
         <w:t xml:space="preserve"> </w:t>
       </w:r>
-      <w:r>
-        <w:t>–</w:t>
-      </w:r>
-      <w:r>
-        <w:t xml:space="preserve"> </w:t>
-      </w:r>
-      <w:proofErr w:type="spellStart"/>
-      <w:r>
-        <w:t>x</w:t>
-      </w:r>
-      <w:r>
-        <w:rPr>
-          <w:vertAlign w:val="subscript"/>
-          <w:rPrChange w:id="51" w:author="Kira van Os" w:date="2020-04-07T13:15:00Z">
-            <w:rPr/>
-          </w:rPrChange>
-        </w:rPr>
-        <w:t>j</w:t>
-      </w:r>
-      <w:proofErr w:type="spellEnd"/>
-      <w:r>
-        <w:t>||</w:t>
-      </w:r>
-      <w:r>
-        <w:t xml:space="preserve"> as close</w:t>
-      </w:r>
-      <w:ins w:id="52" w:author="Kira van Os" w:date="2020-04-07T13:15:00Z">
-        <w:r>
-          <w:t>ly</w:t>
-        </w:r>
-      </w:ins>
-      <w:r>
-        <w:t xml:space="preserve"> as possible.</w:t>
-      </w:r>
-      <w:r>
-        <w:t xml:space="preserve"> </w:t>
-      </w:r>
-      <w:ins w:id="53" w:author="Kira van Os" w:date="2020-04-07T13:17:00Z">
+      <w:ins w:id="51" w:author="Kira van Os" w:date="2020-04-07T13:17:00Z">
         <w:r>
           <w:t>For our data, this will be done by:</w:t>
         </w:r>
@@ -637,19 +615,19 @@
           <w:ilvl w:val="0"/>
           <w:numId w:val="3"/>
         </w:numPr>
-        <w:pPrChange w:id="54" w:author="Kira van Os" w:date="2020-04-07T13:17:00Z">
+        <w:pPrChange w:id="52" w:author="Kira van Os" w:date="2020-04-07T13:17:00Z">
           <w:pPr/>
         </w:pPrChange>
       </w:pPr>
       <w:r>
         <w:t>Us</w:t>
       </w:r>
-      <w:ins w:id="55" w:author="Kira van Os" w:date="2020-04-07T13:17:00Z">
+      <w:ins w:id="53" w:author="Kira van Os" w:date="2020-04-07T13:17:00Z">
         <w:r>
           <w:t>ing</w:t>
         </w:r>
       </w:ins>
-      <w:del w:id="56" w:author="Kira van Os" w:date="2020-04-07T13:17:00Z">
+      <w:del w:id="54" w:author="Kira van Os" w:date="2020-04-07T13:17:00Z">
         <w:r>
           <w:delText>e</w:delText>
         </w:r>
@@ -668,19 +646,19 @@
           <w:ilvl w:val="0"/>
           <w:numId w:val="3"/>
         </w:numPr>
-        <w:pPrChange w:id="57" w:author="Kira van Os" w:date="2020-04-07T13:17:00Z">
+        <w:pPrChange w:id="55" w:author="Kira van Os" w:date="2020-04-07T13:17:00Z">
           <w:pPr/>
         </w:pPrChange>
       </w:pPr>
       <w:r>
         <w:t>Stat</w:t>
       </w:r>
-      <w:ins w:id="58" w:author="Kira van Os" w:date="2020-04-07T13:17:00Z">
+      <w:ins w:id="56" w:author="Kira van Os" w:date="2020-04-07T13:17:00Z">
         <w:r>
           <w:t>ing</w:t>
         </w:r>
       </w:ins>
-      <w:del w:id="59" w:author="Kira van Os" w:date="2020-04-07T13:17:00Z">
+      <w:del w:id="57" w:author="Kira van Os" w:date="2020-04-07T13:17:00Z">
         <w:r>
           <w:delText>e</w:delText>
         </w:r>
@@ -699,14 +677,14 @@
           <w:ilvl w:val="0"/>
           <w:numId w:val="3"/>
         </w:numPr>
-        <w:pPrChange w:id="60" w:author="Kira van Os" w:date="2020-04-07T13:17:00Z">
+        <w:pPrChange w:id="58" w:author="Kira van Os" w:date="2020-04-07T13:17:00Z">
           <w:pPr/>
         </w:pPrChange>
       </w:pPr>
       <w:r>
         <w:t>Plot</w:t>
       </w:r>
-      <w:ins w:id="61" w:author="Kira van Os" w:date="2020-04-07T13:17:00Z">
+      <w:ins w:id="59" w:author="Kira van Os" w:date="2020-04-07T13:17:00Z">
         <w:r>
           <w:t>ting</w:t>
         </w:r>
@@ -723,12 +701,12 @@
       <w:r>
         <w:t>interpret</w:t>
       </w:r>
-      <w:ins w:id="62" w:author="Kira van Os" w:date="2020-04-07T13:17:00Z">
+      <w:ins w:id="60" w:author="Kira van Os" w:date="2020-04-07T13:17:00Z">
         <w:r>
           <w:t>ing</w:t>
         </w:r>
       </w:ins>
-      <w:del w:id="63" w:author="Kira van Os" w:date="2020-04-07T13:07:00Z">
+      <w:del w:id="61" w:author="Kira van Os" w:date="2020-04-07T13:07:00Z">
         <w:r>
           <w:delText>e</w:delText>
         </w:r>
@@ -740,16 +718,16 @@
     <w:p>
       <w:pPr>
         <w:rPr>
-          <w:del w:id="64" w:author="Kira van Os" w:date="2020-04-07T13:16:00Z"/>
+          <w:del w:id="62" w:author="Kira van Os" w:date="2020-04-07T13:16:00Z"/>
         </w:rPr>
       </w:pPr>
     </w:p>
     <w:p>
       <w:pPr>
         <w:rPr>
-          <w:del w:id="65" w:author="Kira van Os" w:date="2020-04-07T13:32:00Z"/>
+          <w:del w:id="63" w:author="Kira van Os" w:date="2020-04-07T13:32:00Z"/>
         </w:rPr>
-        <w:pPrChange w:id="66" w:author="Kira van Os" w:date="2020-04-07T13:16:00Z">
+        <w:pPrChange w:id="64" w:author="Kira van Os" w:date="2020-04-07T13:16:00Z">
           <w:pPr>
             <w:pStyle w:val="Heading2"/>
           </w:pPr>
@@ -773,239 +751,294 @@
     <w:p>
       <w:pPr>
         <w:rPr>
-          <w:del w:id="67" w:author="Kira van Os" w:date="2020-04-07T13:16:00Z"/>
+          <w:del w:id="65" w:author="Kira van Os" w:date="2020-04-07T13:16:00Z"/>
         </w:rPr>
       </w:pPr>
     </w:p>
     <w:p>
-      <w:r>
-        <w:t xml:space="preserve">There are a few methods which can be used by MDS, </w:t>
-      </w:r>
-      <w:r>
-        <w:t xml:space="preserve">such as </w:t>
-      </w:r>
-      <w:commentRangeStart w:id="68"/>
-      <w:r>
-        <w:t>INDSCAL</w:t>
-      </w:r>
-      <w:commentRangeEnd w:id="68"/>
-      <w:r>
+      <w:pPr>
         <w:rPr>
-          <w:rStyle w:val="CommentReference"/>
+          <w:del w:id="66" w:author="Kira van Os" w:date="2020-04-18T17:03:00Z"/>
         </w:rPr>
-        <w:commentReference w:id="68"/>
-      </w:r>
-      <w:r>
-        <w:t>, SINDSCAL, POLYCON, ALSCAL, KYST</w:t>
-      </w:r>
-      <w:r>
-        <w:t>.</w:t>
-      </w:r>
-    </w:p>
-    <w:p>
-      <w:pPr>
-        <w:rPr>
-          <w:del w:id="69" w:author="Kira van Os" w:date="2020-04-07T13:43:00Z"/>
-        </w:rPr>
-      </w:pPr>
-      <w:ins w:id="70" w:author="Kira van Os" w:date="2020-04-07T13:32:00Z">
-        <w:r>
-          <w:t>For our project, we will c</w:t>
-        </w:r>
-      </w:ins>
-      <w:del w:id="71" w:author="Kira van Os" w:date="2020-04-07T13:32:00Z">
-        <w:r>
-          <w:delText>C</w:delText>
-        </w:r>
-      </w:del>
-      <w:r>
-        <w:t>hoose an interesting one or two, explain the process of how the method works, and explain the distance</w:t>
-      </w:r>
-      <w:ins w:id="72" w:author="Kira van Os" w:date="2020-04-07T13:33:00Z">
-        <w:r>
+      </w:pPr>
+      <w:ins w:id="67" w:author="Kira van Os" w:date="2020-04-18T17:03:00Z">
+        <w:r>
+          <w:rPr>
+            <w:rFonts w:ascii="Calibri" w:hAnsi="Calibri"/>
+            <w:color w:val="201F1E"/>
+            <w:shd w:val="clear" w:color="auto" w:fill="FFFFFF"/>
+          </w:rPr>
+          <w:t>There are a few methods which can be used by MDS, such as INDSCAL (</w:t>
+        </w:r>
+        <w:proofErr w:type="spellStart"/>
+        <w:r>
+          <w:rPr>
+            <w:rFonts w:ascii="Calibri" w:hAnsi="Calibri"/>
+            <w:color w:val="201F1E"/>
+            <w:shd w:val="clear" w:color="auto" w:fill="FFFFFF"/>
+          </w:rPr>
+          <w:t>INDividual</w:t>
+        </w:r>
+        <w:proofErr w:type="spellEnd"/>
+        <w:r>
+          <w:rPr>
+            <w:rFonts w:ascii="Calibri" w:hAnsi="Calibri"/>
+            <w:color w:val="201F1E"/>
+            <w:shd w:val="clear" w:color="auto" w:fill="FFFFFF"/>
+          </w:rPr>
+          <w:t xml:space="preserve"> Differences </w:t>
+        </w:r>
+        <w:proofErr w:type="spellStart"/>
+        <w:r>
+          <w:rPr>
+            <w:rFonts w:ascii="Calibri" w:hAnsi="Calibri"/>
+            <w:color w:val="201F1E"/>
+            <w:shd w:val="clear" w:color="auto" w:fill="FFFFFF"/>
+          </w:rPr>
+          <w:t>SCALing</w:t>
+        </w:r>
+        <w:proofErr w:type="spellEnd"/>
+        <w:r>
+          <w:rPr>
+            <w:rFonts w:ascii="Calibri" w:hAnsi="Calibri"/>
+            <w:color w:val="201F1E"/>
+            <w:shd w:val="clear" w:color="auto" w:fill="FFFFFF"/>
+          </w:rPr>
+          <w:t>), SINDSCAL (</w:t>
+        </w:r>
+        <w:r>
+          <w:rPr>
+            <w:rFonts w:ascii="Arial" w:hAnsi="Arial" w:cs="Arial"/>
+            <w:color w:val="4D5156"/>
+            <w:sz w:val="21"/>
+            <w:szCs w:val="21"/>
+            <w:bdr w:val="none" w:sz="0" w:space="0" w:color="auto" w:frame="1"/>
+            <w:shd w:val="clear" w:color="auto" w:fill="FFFFFF"/>
+          </w:rPr>
+          <w:t>a variation of INDSCAL</w:t>
+        </w:r>
+        <w:r>
+          <w:rPr>
+            <w:rFonts w:ascii="Calibri" w:hAnsi="Calibri"/>
+            <w:color w:val="201F1E"/>
+            <w:shd w:val="clear" w:color="auto" w:fill="FFFFFF"/>
+          </w:rPr>
+          <w:t>), other program application that can be used to analyse similarity judgements such as POLYCON, ALSCAL and KYST.</w:t>
+        </w:r>
+      </w:ins>
+      <w:ins w:id="68" w:author="Kira van Os" w:date="2020-04-18T17:04:00Z">
+        <w:r>
+          <w:rPr>
+            <w:rFonts w:ascii="Calibri" w:hAnsi="Calibri"/>
+            <w:color w:val="201F1E"/>
+            <w:shd w:val="clear" w:color="auto" w:fill="FFFFFF"/>
+          </w:rPr>
           <w:t xml:space="preserve"> </w:t>
         </w:r>
       </w:ins>
-      <w:del w:id="73" w:author="Kira van Os" w:date="2020-04-07T13:33:00Z">
-        <w:r>
-          <w:delText>/similarity</w:delText>
-        </w:r>
-      </w:del>
-      <w:r>
-        <w:t xml:space="preserve">/dissimilarity </w:t>
-      </w:r>
-      <w:del w:id="74" w:author="Kira van Os" w:date="2020-04-07T13:33:00Z">
-        <w:r>
-          <w:delText xml:space="preserve">calculating </w:delText>
-        </w:r>
-      </w:del>
-      <w:ins w:id="75" w:author="Kira van Os" w:date="2020-04-07T13:33:00Z">
-        <w:r>
-          <w:t>calculati</w:t>
-        </w:r>
-        <w:r>
-          <w:t>on</w:t>
-        </w:r>
-        <w:r>
-          <w:t xml:space="preserve"> </w:t>
-        </w:r>
-      </w:ins>
-      <w:r>
-        <w:t>and result</w:t>
-      </w:r>
-      <w:del w:id="76" w:author="Kira van Os" w:date="2020-04-07T13:33:00Z">
-        <w:r>
-          <w:delText xml:space="preserve"> if </w:delText>
-        </w:r>
-        <w:r>
-          <w:delText>cho</w:delText>
-        </w:r>
-        <w:r>
-          <w:delText>o</w:delText>
-        </w:r>
-        <w:r>
-          <w:delText>se</w:delText>
-        </w:r>
-        <w:r>
-          <w:delText xml:space="preserve"> a </w:delText>
-        </w:r>
-        <w:r>
-          <w:delText>specific method</w:delText>
-        </w:r>
-      </w:del>
-      <w:r>
-        <w:t>.</w:t>
-      </w:r>
-      <w:r>
-        <w:t xml:space="preserve"> </w:t>
-      </w:r>
-      <w:ins w:id="77" w:author="Kira van Os" w:date="2020-04-07T13:43:00Z">
-        <w:r>
-          <w:t>We may also a</w:t>
-        </w:r>
-      </w:ins>
-    </w:p>
-    <w:p>
-      <w:del w:id="78" w:author="Kira van Os" w:date="2020-04-07T13:43:00Z">
-        <w:r>
-          <w:delText>A</w:delText>
-        </w:r>
-      </w:del>
-      <w:r>
-        <w:t>nalys</w:t>
-      </w:r>
-      <w:ins w:id="79" w:author="Kira van Os" w:date="2020-04-07T13:43:00Z">
-        <w:r>
-          <w:t>e</w:t>
-        </w:r>
-      </w:ins>
-      <w:del w:id="80" w:author="Kira van Os" w:date="2020-04-07T13:43:00Z">
-        <w:r>
-          <w:delText>is</w:delText>
-        </w:r>
-      </w:del>
-      <w:r>
-        <w:t xml:space="preserve"> the difference between </w:t>
-      </w:r>
-      <w:ins w:id="81" w:author="Kira van Os" w:date="2020-04-07T13:43:00Z">
-        <w:r>
-          <w:t xml:space="preserve">the </w:t>
-        </w:r>
-      </w:ins>
-      <w:del w:id="82" w:author="Kira van Os" w:date="2020-04-07T13:43:00Z">
-        <w:r>
-          <w:delText>2</w:delText>
-        </w:r>
-      </w:del>
-      <w:ins w:id="83" w:author="Kira van Os" w:date="2020-04-07T13:43:00Z">
-        <w:r>
-          <w:t>two</w:t>
-        </w:r>
-      </w:ins>
-      <w:r>
-        <w:t xml:space="preserve"> methods if possible.</w:t>
-      </w:r>
-    </w:p>
-    <w:p>
-      <w:pPr>
-        <w:pStyle w:val="Heading2"/>
-        <w:rPr>
-          <w:ins w:id="84" w:author="Kira van Os" w:date="2020-04-07T13:45:00Z"/>
-        </w:rPr>
-      </w:pPr>
-      <w:ins w:id="85" w:author="Kira van Os" w:date="2020-04-07T13:45:00Z">
-        <w:r>
-          <w:t>Data clustering analysis</w:t>
-        </w:r>
-      </w:ins>
-      <w:ins w:id="86" w:author="Kira van Os" w:date="2020-04-07T14:22:00Z">
-        <w:r>
-          <w:t xml:space="preserve"> and interpretation</w:t>
-        </w:r>
-      </w:ins>
-    </w:p>
-    <w:p>
-      <w:pPr>
-        <w:rPr>
-          <w:rPrChange w:id="87" w:author="Kira van Os" w:date="2020-04-07T13:45:00Z">
-            <w:rPr/>
-          </w:rPrChange>
-        </w:rPr>
-        <w:pPrChange w:id="88" w:author="Kira van Os" w:date="2020-04-07T13:45:00Z">
-          <w:pPr/>
-        </w:pPrChange>
-      </w:pPr>
-      <w:ins w:id="89" w:author="Kira van Os" w:date="2020-04-07T14:01:00Z">
-        <w:r>
-          <w:t xml:space="preserve">The visual representation </w:t>
-        </w:r>
-      </w:ins>
-      <w:ins w:id="90" w:author="Kira van Os" w:date="2020-04-07T14:02:00Z">
-        <w:r>
-          <w:t>that comes out of MDS can be used as a tool to discover</w:t>
-        </w:r>
-      </w:ins>
-      <w:ins w:id="91" w:author="Kira van Os" w:date="2020-04-07T14:03:00Z">
-        <w:r>
-          <w:t xml:space="preserve"> structure in the data such as clusters. </w:t>
-        </w:r>
-      </w:ins>
-      <w:ins w:id="92" w:author="Kira van Os" w:date="2020-04-07T14:21:00Z">
-        <w:r>
-          <w:t xml:space="preserve">Using MDS we can explore and compare inner-cluster distances with intra-cluster </w:t>
-        </w:r>
-        <w:commentRangeStart w:id="93"/>
-        <w:r>
-          <w:t>differences</w:t>
-        </w:r>
-        <w:commentRangeEnd w:id="93"/>
+      <w:del w:id="69" w:author="Kira van Os" w:date="2020-04-18T17:03:00Z">
+        <w:r>
+          <w:delText xml:space="preserve">There are a few methods which can be used by MDS, </w:delText>
+        </w:r>
+        <w:r>
+          <w:delText xml:space="preserve">such as </w:delText>
+        </w:r>
+        <w:commentRangeStart w:id="70"/>
+        <w:r>
+          <w:delText>INDSCAL</w:delText>
+        </w:r>
+        <w:commentRangeEnd w:id="70"/>
         <w:r>
           <w:rPr>
             <w:rStyle w:val="CommentReference"/>
           </w:rPr>
-          <w:commentReference w:id="93"/>
-        </w:r>
-        <w:r>
-          <w:t>.</w:t>
-        </w:r>
-      </w:ins>
-    </w:p>
-    <w:p/>
+          <w:commentReference w:id="70"/>
+        </w:r>
+        <w:r>
+          <w:delText>, SINDSCAL, POLYCON, ALSCAL, KYST</w:delText>
+        </w:r>
+        <w:r>
+          <w:delText>.</w:delText>
+        </w:r>
+      </w:del>
+    </w:p>
     <w:p>
       <w:pPr>
         <w:rPr>
-          <w:del w:id="94" w:author="Kira van Os" w:date="2020-04-07T14:22:00Z"/>
+          <w:del w:id="71" w:author="Kira van Os" w:date="2020-04-07T13:43:00Z"/>
         </w:rPr>
       </w:pPr>
+      <w:ins w:id="72" w:author="Kira van Os" w:date="2020-04-07T13:32:00Z">
+        <w:r>
+          <w:t>For our project, we will c</w:t>
+        </w:r>
+      </w:ins>
+      <w:del w:id="73" w:author="Kira van Os" w:date="2020-04-07T13:32:00Z">
+        <w:r>
+          <w:delText>C</w:delText>
+        </w:r>
+      </w:del>
+      <w:r>
+        <w:t>hoose an interesting one or two, explain the process of how the method works, and explain the distance</w:t>
+      </w:r>
+      <w:del w:id="74" w:author="Kira van Os" w:date="2020-04-07T13:33:00Z">
+        <w:r>
+          <w:delText>/similarity</w:delText>
+        </w:r>
+      </w:del>
+      <w:r>
+        <w:t xml:space="preserve">/dissimilarity </w:t>
+      </w:r>
+      <w:del w:id="75" w:author="Kira van Os" w:date="2020-04-07T13:33:00Z">
+        <w:r>
+          <w:delText xml:space="preserve">calculating </w:delText>
+        </w:r>
+      </w:del>
+      <w:ins w:id="76" w:author="Kira van Os" w:date="2020-04-07T13:33:00Z">
+        <w:r>
+          <w:t xml:space="preserve">calculation </w:t>
+        </w:r>
+      </w:ins>
+      <w:r>
+        <w:t>and result</w:t>
+      </w:r>
+      <w:del w:id="77" w:author="Kira van Os" w:date="2020-04-07T13:33:00Z">
+        <w:r>
+          <w:delText xml:space="preserve"> if </w:delText>
+        </w:r>
+        <w:r>
+          <w:delText>cho</w:delText>
+        </w:r>
+        <w:r>
+          <w:delText>o</w:delText>
+        </w:r>
+        <w:r>
+          <w:delText>se</w:delText>
+        </w:r>
+        <w:r>
+          <w:delText xml:space="preserve"> a </w:delText>
+        </w:r>
+        <w:r>
+          <w:delText>specific method</w:delText>
+        </w:r>
+      </w:del>
+      <w:r>
+        <w:t>.</w:t>
+      </w:r>
+      <w:r>
+        <w:t xml:space="preserve"> </w:t>
+      </w:r>
+      <w:ins w:id="78" w:author="Kira van Os" w:date="2020-04-07T13:43:00Z">
+        <w:r>
+          <w:t>We may also a</w:t>
+        </w:r>
+      </w:ins>
+    </w:p>
+    <w:p>
+      <w:del w:id="79" w:author="Kira van Os" w:date="2020-04-07T13:43:00Z">
+        <w:r>
+          <w:delText>A</w:delText>
+        </w:r>
+      </w:del>
+      <w:r>
+        <w:t>nalys</w:t>
+      </w:r>
+      <w:ins w:id="80" w:author="Kira van Os" w:date="2020-04-07T13:43:00Z">
+        <w:r>
+          <w:t>e</w:t>
+        </w:r>
+      </w:ins>
+      <w:del w:id="81" w:author="Kira van Os" w:date="2020-04-07T13:43:00Z">
+        <w:r>
+          <w:delText>is</w:delText>
+        </w:r>
+      </w:del>
+      <w:r>
+        <w:t xml:space="preserve"> the difference between </w:t>
+      </w:r>
+      <w:ins w:id="82" w:author="Kira van Os" w:date="2020-04-07T13:43:00Z">
+        <w:r>
+          <w:t xml:space="preserve">the </w:t>
+        </w:r>
+      </w:ins>
+      <w:del w:id="83" w:author="Kira van Os" w:date="2020-04-07T13:43:00Z">
+        <w:r>
+          <w:delText>2</w:delText>
+        </w:r>
+      </w:del>
+      <w:ins w:id="84" w:author="Kira van Os" w:date="2020-04-07T13:43:00Z">
+        <w:r>
+          <w:t>two</w:t>
+        </w:r>
+      </w:ins>
+      <w:r>
+        <w:t xml:space="preserve"> methods if possible.</w:t>
+      </w:r>
     </w:p>
     <w:p>
       <w:pPr>
         <w:pStyle w:val="Heading2"/>
         <w:rPr>
-          <w:ins w:id="95" w:author="Kira van Os" w:date="2020-04-07T13:35:00Z"/>
+          <w:ins w:id="85" w:author="Kira van Os" w:date="2020-04-07T13:45:00Z"/>
         </w:rPr>
       </w:pPr>
-      <w:ins w:id="96" w:author="Kira van Os" w:date="2020-04-07T13:35:00Z">
+      <w:ins w:id="86" w:author="Kira van Os" w:date="2020-04-07T13:45:00Z">
+        <w:r>
+          <w:t>Data clustering analysis</w:t>
+        </w:r>
+      </w:ins>
+      <w:ins w:id="87" w:author="Kira van Os" w:date="2020-04-07T14:22:00Z">
+        <w:r>
+          <w:t xml:space="preserve"> and interpretation</w:t>
+        </w:r>
+      </w:ins>
+    </w:p>
+    <w:p>
+      <w:ins w:id="88" w:author="Kira van Os" w:date="2020-04-07T14:01:00Z">
+        <w:r>
+          <w:t xml:space="preserve">The visual representation </w:t>
+        </w:r>
+      </w:ins>
+      <w:ins w:id="89" w:author="Kira van Os" w:date="2020-04-07T14:02:00Z">
+        <w:r>
+          <w:t>that comes out of MDS can be used as a tool to discover</w:t>
+        </w:r>
+      </w:ins>
+      <w:ins w:id="90" w:author="Kira van Os" w:date="2020-04-07T14:03:00Z">
+        <w:r>
+          <w:t xml:space="preserve"> structure in the data such as clusters. </w:t>
+        </w:r>
+      </w:ins>
+      <w:ins w:id="91" w:author="Kira van Os" w:date="2020-04-07T14:21:00Z">
+        <w:r>
+          <w:t xml:space="preserve">Using MDS we can explore and compare inner-cluster distances with intra-cluster </w:t>
+        </w:r>
+        <w:bookmarkStart w:id="92" w:name="_GoBack"/>
+        <w:r>
+          <w:t>differences</w:t>
+        </w:r>
+        <w:bookmarkEnd w:id="92"/>
+        <w:r>
+          <w:t>.</w:t>
+        </w:r>
+      </w:ins>
+    </w:p>
+    <w:p/>
+    <w:p>
+      <w:pPr>
+        <w:rPr>
+          <w:del w:id="93" w:author="Kira van Os" w:date="2020-04-07T14:22:00Z"/>
+        </w:rPr>
+      </w:pPr>
+    </w:p>
+    <w:p>
+      <w:pPr>
+        <w:pStyle w:val="Heading2"/>
+        <w:rPr>
+          <w:ins w:id="94" w:author="Kira van Os" w:date="2020-04-07T13:35:00Z"/>
+        </w:rPr>
+      </w:pPr>
+      <w:ins w:id="95" w:author="Kira van Os" w:date="2020-04-07T13:35:00Z">
         <w:r>
           <w:t>Proposed dataset</w:t>
         </w:r>
@@ -1014,10 +1047,10 @@
     <w:p>
       <w:pPr>
         <w:rPr>
-          <w:ins w:id="97" w:author="Kira van Os" w:date="2020-04-07T13:37:00Z"/>
+          <w:ins w:id="96" w:author="Kira van Os" w:date="2020-04-07T13:37:00Z"/>
         </w:rPr>
       </w:pPr>
-      <w:ins w:id="98" w:author="Kira van Os" w:date="2020-04-07T13:36:00Z">
+      <w:ins w:id="97" w:author="Kira van Os" w:date="2020-04-07T13:36:00Z">
         <w:r>
           <w:t xml:space="preserve">We propose to use a dataset on mice protein expression from the UCI Machine Learning Repository (see </w:t>
         </w:r>
@@ -1043,7 +1076,7 @@
           <w:t xml:space="preserve">). </w:t>
         </w:r>
       </w:ins>
-      <w:ins w:id="99" w:author="Kira van Os" w:date="2020-04-07T13:37:00Z">
+      <w:ins w:id="98" w:author="Kira van Os" w:date="2020-04-07T13:37:00Z">
         <w:r>
           <w:t>This is a dataset of 82 variables:</w:t>
         </w:r>
@@ -1057,15 +1090,15 @@
           <w:numId w:val="4"/>
         </w:numPr>
         <w:rPr>
-          <w:ins w:id="100" w:author="Kira van Os" w:date="2020-04-07T13:38:00Z"/>
-          <w:rPrChange w:id="101" w:author="Kira van Os" w:date="2020-04-07T13:38:00Z">
+          <w:ins w:id="99" w:author="Kira van Os" w:date="2020-04-07T13:38:00Z"/>
+          <w:rPrChange w:id="100" w:author="Kira van Os" w:date="2020-04-07T13:38:00Z">
             <w:rPr>
-              <w:ins w:id="102" w:author="Kira van Os" w:date="2020-04-07T13:38:00Z"/>
+              <w:ins w:id="101" w:author="Kira van Os" w:date="2020-04-07T13:38:00Z"/>
               <w:lang w:eastAsia="en-NZ"/>
             </w:rPr>
           </w:rPrChange>
         </w:rPr>
-        <w:pPrChange w:id="103" w:author="Kira van Os" w:date="2020-04-07T13:38:00Z">
+        <w:pPrChange w:id="102" w:author="Kira van Os" w:date="2020-04-07T13:38:00Z">
           <w:pPr>
             <w:shd w:val="clear" w:color="auto" w:fill="FFFFFF"/>
             <w:tabs>
@@ -1090,7 +1123,20 @@
           </w:pPr>
         </w:pPrChange>
       </w:pPr>
-      <w:ins w:id="104" w:author="Kira van Os" w:date="2020-04-07T13:38:00Z">
+      <w:ins w:id="103" w:author="Kira van Os" w:date="2020-04-07T13:38:00Z">
+        <w:r>
+          <w:rPr>
+            <w:rPrChange w:id="104" w:author="Kira van Os" w:date="2020-04-07T13:38:00Z">
+              <w:rPr>
+                <w:lang w:eastAsia="en-NZ"/>
+              </w:rPr>
+            </w:rPrChange>
+          </w:rPr>
+          <w:t>1</w:t>
+        </w:r>
+        <w:r>
+          <w:t>:</w:t>
+        </w:r>
         <w:r>
           <w:rPr>
             <w:rPrChange w:id="105" w:author="Kira van Os" w:date="2020-04-07T13:38:00Z">
@@ -1099,19 +1145,6 @@
               </w:rPr>
             </w:rPrChange>
           </w:rPr>
-          <w:t>1</w:t>
-        </w:r>
-        <w:r>
-          <w:t>:</w:t>
-        </w:r>
-        <w:r>
-          <w:rPr>
-            <w:rPrChange w:id="106" w:author="Kira van Os" w:date="2020-04-07T13:38:00Z">
-              <w:rPr>
-                <w:lang w:eastAsia="en-NZ"/>
-              </w:rPr>
-            </w:rPrChange>
-          </w:rPr>
           <w:t xml:space="preserve"> Mouse ID</w:t>
         </w:r>
       </w:ins>
@@ -1124,15 +1157,15 @@
           <w:numId w:val="4"/>
         </w:numPr>
         <w:rPr>
-          <w:ins w:id="107" w:author="Kira van Os" w:date="2020-04-07T13:38:00Z"/>
-          <w:rPrChange w:id="108" w:author="Kira van Os" w:date="2020-04-07T13:38:00Z">
+          <w:ins w:id="106" w:author="Kira van Os" w:date="2020-04-07T13:38:00Z"/>
+          <w:rPrChange w:id="107" w:author="Kira van Os" w:date="2020-04-07T13:38:00Z">
             <w:rPr>
-              <w:ins w:id="109" w:author="Kira van Os" w:date="2020-04-07T13:38:00Z"/>
+              <w:ins w:id="108" w:author="Kira van Os" w:date="2020-04-07T13:38:00Z"/>
               <w:lang w:eastAsia="en-NZ"/>
             </w:rPr>
           </w:rPrChange>
         </w:rPr>
-        <w:pPrChange w:id="110" w:author="Kira van Os" w:date="2020-04-07T13:38:00Z">
+        <w:pPrChange w:id="109" w:author="Kira van Os" w:date="2020-04-07T13:38:00Z">
           <w:pPr>
             <w:shd w:val="clear" w:color="auto" w:fill="FFFFFF"/>
             <w:tabs>
@@ -1157,7 +1190,20 @@
           </w:pPr>
         </w:pPrChange>
       </w:pPr>
-      <w:ins w:id="111" w:author="Kira van Os" w:date="2020-04-07T13:38:00Z">
+      <w:ins w:id="110" w:author="Kira van Os" w:date="2020-04-07T13:38:00Z">
+        <w:r>
+          <w:rPr>
+            <w:rPrChange w:id="111" w:author="Kira van Os" w:date="2020-04-07T13:38:00Z">
+              <w:rPr>
+                <w:lang w:eastAsia="en-NZ"/>
+              </w:rPr>
+            </w:rPrChange>
+          </w:rPr>
+          <w:t>2-78</w:t>
+        </w:r>
+        <w:r>
+          <w:t>:</w:t>
+        </w:r>
         <w:r>
           <w:rPr>
             <w:rPrChange w:id="112" w:author="Kira van Os" w:date="2020-04-07T13:38:00Z">
@@ -1166,19 +1212,6 @@
               </w:rPr>
             </w:rPrChange>
           </w:rPr>
-          <w:t>2-78</w:t>
-        </w:r>
-        <w:r>
-          <w:t>:</w:t>
-        </w:r>
-        <w:r>
-          <w:rPr>
-            <w:rPrChange w:id="113" w:author="Kira van Os" w:date="2020-04-07T13:38:00Z">
-              <w:rPr>
-                <w:lang w:eastAsia="en-NZ"/>
-              </w:rPr>
-            </w:rPrChange>
-          </w:rPr>
           <w:t xml:space="preserve"> Values of expression levels of 77 proteins; the names of proteins are followed by _n indicating that they were measured in the nuclear fraction. For example: DYRK1A_n</w:t>
         </w:r>
       </w:ins>
@@ -1191,15 +1224,15 @@
           <w:numId w:val="4"/>
         </w:numPr>
         <w:rPr>
-          <w:ins w:id="114" w:author="Kira van Os" w:date="2020-04-07T13:38:00Z"/>
-          <w:rPrChange w:id="115" w:author="Kira van Os" w:date="2020-04-07T13:38:00Z">
+          <w:ins w:id="113" w:author="Kira van Os" w:date="2020-04-07T13:38:00Z"/>
+          <w:rPrChange w:id="114" w:author="Kira van Os" w:date="2020-04-07T13:38:00Z">
             <w:rPr>
-              <w:ins w:id="116" w:author="Kira van Os" w:date="2020-04-07T13:38:00Z"/>
+              <w:ins w:id="115" w:author="Kira van Os" w:date="2020-04-07T13:38:00Z"/>
               <w:lang w:eastAsia="en-NZ"/>
             </w:rPr>
           </w:rPrChange>
         </w:rPr>
-        <w:pPrChange w:id="117" w:author="Kira van Os" w:date="2020-04-07T13:38:00Z">
+        <w:pPrChange w:id="116" w:author="Kira van Os" w:date="2020-04-07T13:38:00Z">
           <w:pPr>
             <w:shd w:val="clear" w:color="auto" w:fill="FFFFFF"/>
             <w:tabs>
@@ -1224,7 +1257,20 @@
           </w:pPr>
         </w:pPrChange>
       </w:pPr>
-      <w:ins w:id="118" w:author="Kira van Os" w:date="2020-04-07T13:38:00Z">
+      <w:ins w:id="117" w:author="Kira van Os" w:date="2020-04-07T13:38:00Z">
+        <w:r>
+          <w:rPr>
+            <w:rPrChange w:id="118" w:author="Kira van Os" w:date="2020-04-07T13:38:00Z">
+              <w:rPr>
+                <w:lang w:eastAsia="en-NZ"/>
+              </w:rPr>
+            </w:rPrChange>
+          </w:rPr>
+          <w:t>79</w:t>
+        </w:r>
+        <w:r>
+          <w:t>:</w:t>
+        </w:r>
         <w:r>
           <w:rPr>
             <w:rPrChange w:id="119" w:author="Kira van Os" w:date="2020-04-07T13:38:00Z">
@@ -1233,19 +1279,6 @@
               </w:rPr>
             </w:rPrChange>
           </w:rPr>
-          <w:t>79</w:t>
-        </w:r>
-        <w:r>
-          <w:t>:</w:t>
-        </w:r>
-        <w:r>
-          <w:rPr>
-            <w:rPrChange w:id="120" w:author="Kira van Os" w:date="2020-04-07T13:38:00Z">
-              <w:rPr>
-                <w:lang w:eastAsia="en-NZ"/>
-              </w:rPr>
-            </w:rPrChange>
-          </w:rPr>
           <w:t xml:space="preserve"> Genotype: control (c) or trisomy (t)</w:t>
         </w:r>
       </w:ins>
@@ -1258,15 +1291,15 @@
           <w:numId w:val="4"/>
         </w:numPr>
         <w:rPr>
-          <w:ins w:id="121" w:author="Kira van Os" w:date="2020-04-07T13:38:00Z"/>
-          <w:rPrChange w:id="122" w:author="Kira van Os" w:date="2020-04-07T13:38:00Z">
+          <w:ins w:id="120" w:author="Kira van Os" w:date="2020-04-07T13:38:00Z"/>
+          <w:rPrChange w:id="121" w:author="Kira van Os" w:date="2020-04-07T13:38:00Z">
             <w:rPr>
-              <w:ins w:id="123" w:author="Kira van Os" w:date="2020-04-07T13:38:00Z"/>
+              <w:ins w:id="122" w:author="Kira van Os" w:date="2020-04-07T13:38:00Z"/>
               <w:lang w:eastAsia="en-NZ"/>
             </w:rPr>
           </w:rPrChange>
         </w:rPr>
-        <w:pPrChange w:id="124" w:author="Kira van Os" w:date="2020-04-07T13:38:00Z">
+        <w:pPrChange w:id="123" w:author="Kira van Os" w:date="2020-04-07T13:38:00Z">
           <w:pPr>
             <w:shd w:val="clear" w:color="auto" w:fill="FFFFFF"/>
             <w:tabs>
@@ -1291,7 +1324,20 @@
           </w:pPr>
         </w:pPrChange>
       </w:pPr>
-      <w:ins w:id="125" w:author="Kira van Os" w:date="2020-04-07T13:38:00Z">
+      <w:ins w:id="124" w:author="Kira van Os" w:date="2020-04-07T13:38:00Z">
+        <w:r>
+          <w:rPr>
+            <w:rPrChange w:id="125" w:author="Kira van Os" w:date="2020-04-07T13:38:00Z">
+              <w:rPr>
+                <w:lang w:eastAsia="en-NZ"/>
+              </w:rPr>
+            </w:rPrChange>
+          </w:rPr>
+          <w:t>80</w:t>
+        </w:r>
+        <w:r>
+          <w:t xml:space="preserve">: </w:t>
+        </w:r>
         <w:r>
           <w:rPr>
             <w:rPrChange w:id="126" w:author="Kira van Os" w:date="2020-04-07T13:38:00Z">
@@ -1300,19 +1346,6 @@
               </w:rPr>
             </w:rPrChange>
           </w:rPr>
-          <w:t>80</w:t>
-        </w:r>
-        <w:r>
-          <w:t xml:space="preserve">: </w:t>
-        </w:r>
-        <w:r>
-          <w:rPr>
-            <w:rPrChange w:id="127" w:author="Kira van Os" w:date="2020-04-07T13:38:00Z">
-              <w:rPr>
-                <w:lang w:eastAsia="en-NZ"/>
-              </w:rPr>
-            </w:rPrChange>
-          </w:rPr>
           <w:t>Treatment type: memantine (m) or saline (s)</w:t>
         </w:r>
       </w:ins>
@@ -1325,15 +1358,15 @@
           <w:numId w:val="4"/>
         </w:numPr>
         <w:rPr>
-          <w:ins w:id="128" w:author="Kira van Os" w:date="2020-04-07T13:38:00Z"/>
-          <w:rPrChange w:id="129" w:author="Kira van Os" w:date="2020-04-07T13:38:00Z">
+          <w:ins w:id="127" w:author="Kira van Os" w:date="2020-04-07T13:38:00Z"/>
+          <w:rPrChange w:id="128" w:author="Kira van Os" w:date="2020-04-07T13:38:00Z">
             <w:rPr>
-              <w:ins w:id="130" w:author="Kira van Os" w:date="2020-04-07T13:38:00Z"/>
+              <w:ins w:id="129" w:author="Kira van Os" w:date="2020-04-07T13:38:00Z"/>
               <w:lang w:eastAsia="en-NZ"/>
             </w:rPr>
           </w:rPrChange>
         </w:rPr>
-        <w:pPrChange w:id="131" w:author="Kira van Os" w:date="2020-04-07T13:38:00Z">
+        <w:pPrChange w:id="130" w:author="Kira van Os" w:date="2020-04-07T13:38:00Z">
           <w:pPr>
             <w:shd w:val="clear" w:color="auto" w:fill="FFFFFF"/>
             <w:tabs>
@@ -1358,7 +1391,20 @@
           </w:pPr>
         </w:pPrChange>
       </w:pPr>
-      <w:ins w:id="132" w:author="Kira van Os" w:date="2020-04-07T13:38:00Z">
+      <w:ins w:id="131" w:author="Kira van Os" w:date="2020-04-07T13:38:00Z">
+        <w:r>
+          <w:rPr>
+            <w:rPrChange w:id="132" w:author="Kira van Os" w:date="2020-04-07T13:38:00Z">
+              <w:rPr>
+                <w:lang w:eastAsia="en-NZ"/>
+              </w:rPr>
+            </w:rPrChange>
+          </w:rPr>
+          <w:t>81</w:t>
+        </w:r>
+        <w:r>
+          <w:t>:</w:t>
+        </w:r>
         <w:r>
           <w:rPr>
             <w:rPrChange w:id="133" w:author="Kira van Os" w:date="2020-04-07T13:38:00Z">
@@ -1367,31 +1413,18 @@
               </w:rPr>
             </w:rPrChange>
           </w:rPr>
-          <w:t>81</w:t>
-        </w:r>
-        <w:r>
-          <w:t>:</w:t>
-        </w:r>
+          <w:t xml:space="preserve"> Behavio</w:t>
+        </w:r>
+      </w:ins>
+      <w:ins w:id="134" w:author="Kira van Os" w:date="2020-04-07T13:39:00Z">
+        <w:r>
+          <w:t>u</w:t>
+        </w:r>
+      </w:ins>
+      <w:ins w:id="135" w:author="Kira van Os" w:date="2020-04-07T13:38:00Z">
         <w:r>
           <w:rPr>
-            <w:rPrChange w:id="134" w:author="Kira van Os" w:date="2020-04-07T13:38:00Z">
-              <w:rPr>
-                <w:lang w:eastAsia="en-NZ"/>
-              </w:rPr>
-            </w:rPrChange>
-          </w:rPr>
-          <w:t xml:space="preserve"> Behavio</w:t>
-        </w:r>
-      </w:ins>
-      <w:ins w:id="135" w:author="Kira van Os" w:date="2020-04-07T13:39:00Z">
-        <w:r>
-          <w:t>u</w:t>
-        </w:r>
-      </w:ins>
-      <w:ins w:id="136" w:author="Kira van Os" w:date="2020-04-07T13:38:00Z">
-        <w:r>
-          <w:rPr>
-            <w:rPrChange w:id="137" w:author="Kira van Os" w:date="2020-04-07T13:38:00Z">
+            <w:rPrChange w:id="136" w:author="Kira van Os" w:date="2020-04-07T13:38:00Z">
               <w:rPr>
                 <w:lang w:eastAsia="en-NZ"/>
               </w:rPr>
@@ -1409,15 +1442,15 @@
           <w:numId w:val="4"/>
         </w:numPr>
         <w:rPr>
-          <w:ins w:id="138" w:author="Kira van Os" w:date="2020-04-07T13:38:00Z"/>
-          <w:rPrChange w:id="139" w:author="Kira van Os" w:date="2020-04-07T13:38:00Z">
+          <w:ins w:id="137" w:author="Kira van Os" w:date="2020-04-07T13:38:00Z"/>
+          <w:rPrChange w:id="138" w:author="Kira van Os" w:date="2020-04-07T13:38:00Z">
             <w:rPr>
-              <w:ins w:id="140" w:author="Kira van Os" w:date="2020-04-07T13:38:00Z"/>
+              <w:ins w:id="139" w:author="Kira van Os" w:date="2020-04-07T13:38:00Z"/>
               <w:lang w:eastAsia="en-NZ"/>
             </w:rPr>
           </w:rPrChange>
         </w:rPr>
-        <w:pPrChange w:id="141" w:author="Kira van Os" w:date="2020-04-07T13:38:00Z">
+        <w:pPrChange w:id="140" w:author="Kira van Os" w:date="2020-04-07T13:38:00Z">
           <w:pPr>
             <w:shd w:val="clear" w:color="auto" w:fill="FFFFFF"/>
             <w:tabs>
@@ -1442,7 +1475,20 @@
           </w:pPr>
         </w:pPrChange>
       </w:pPr>
-      <w:ins w:id="142" w:author="Kira van Os" w:date="2020-04-07T13:38:00Z">
+      <w:ins w:id="141" w:author="Kira van Os" w:date="2020-04-07T13:38:00Z">
+        <w:r>
+          <w:rPr>
+            <w:rPrChange w:id="142" w:author="Kira van Os" w:date="2020-04-07T13:38:00Z">
+              <w:rPr>
+                <w:lang w:eastAsia="en-NZ"/>
+              </w:rPr>
+            </w:rPrChange>
+          </w:rPr>
+          <w:t>82</w:t>
+        </w:r>
+        <w:r>
+          <w:t>:</w:t>
+        </w:r>
         <w:r>
           <w:rPr>
             <w:rPrChange w:id="143" w:author="Kira van Os" w:date="2020-04-07T13:38:00Z">
@@ -1451,19 +1497,6 @@
               </w:rPr>
             </w:rPrChange>
           </w:rPr>
-          <w:t>82</w:t>
-        </w:r>
-        <w:r>
-          <w:t>:</w:t>
-        </w:r>
-        <w:r>
-          <w:rPr>
-            <w:rPrChange w:id="144" w:author="Kira van Os" w:date="2020-04-07T13:38:00Z">
-              <w:rPr>
-                <w:lang w:eastAsia="en-NZ"/>
-              </w:rPr>
-            </w:rPrChange>
-          </w:rPr>
           <w:t xml:space="preserve"> Class: c-CS-s, c-CS-m, c-SC-s, c-SC-m, t-CS-s, t-CS-m, t-SC-s, t-SC-m</w:t>
         </w:r>
       </w:ins>
@@ -1471,20 +1504,20 @@
     <w:p>
       <w:pPr>
         <w:rPr>
-          <w:ins w:id="145" w:author="Kira van Os" w:date="2020-04-07T13:40:00Z"/>
+          <w:ins w:id="144" w:author="Kira van Os" w:date="2020-04-07T13:40:00Z"/>
         </w:rPr>
       </w:pPr>
-      <w:ins w:id="146" w:author="Kira van Os" w:date="2020-04-07T13:40:00Z">
+      <w:ins w:id="145" w:author="Kira van Os" w:date="2020-04-07T13:40:00Z">
         <w:r>
           <w:t xml:space="preserve">The variables of interest are the protein expression </w:t>
         </w:r>
       </w:ins>
-      <w:ins w:id="147" w:author="Kira van Os" w:date="2020-04-07T14:23:00Z">
+      <w:ins w:id="146" w:author="Kira van Os" w:date="2020-04-07T14:23:00Z">
         <w:r>
           <w:t>levels</w:t>
         </w:r>
       </w:ins>
-      <w:ins w:id="148" w:author="Kira van Os" w:date="2020-04-07T13:40:00Z">
+      <w:ins w:id="147" w:author="Kira van Os" w:date="2020-04-07T13:40:00Z">
         <w:r>
           <w:t xml:space="preserve"> and the class.</w:t>
         </w:r>
@@ -1493,30 +1526,30 @@
     <w:p>
       <w:pPr>
         <w:rPr>
-          <w:ins w:id="149" w:author="Kira van Os" w:date="2020-04-07T13:35:00Z"/>
-          <w:rPrChange w:id="150" w:author="Kira van Os" w:date="2020-04-07T13:35:00Z">
+          <w:ins w:id="148" w:author="Kira van Os" w:date="2020-04-07T13:35:00Z"/>
+          <w:rPrChange w:id="149" w:author="Kira van Os" w:date="2020-04-07T13:35:00Z">
             <w:rPr>
-              <w:ins w:id="151" w:author="Kira van Os" w:date="2020-04-07T13:35:00Z"/>
+              <w:ins w:id="150" w:author="Kira van Os" w:date="2020-04-07T13:35:00Z"/>
             </w:rPr>
           </w:rPrChange>
         </w:rPr>
-        <w:pPrChange w:id="152" w:author="Kira van Os" w:date="2020-04-07T13:35:00Z">
+        <w:pPrChange w:id="151" w:author="Kira van Os" w:date="2020-04-07T13:35:00Z">
           <w:pPr>
             <w:pStyle w:val="Heading2"/>
           </w:pPr>
         </w:pPrChange>
       </w:pPr>
-      <w:ins w:id="153" w:author="Kira van Os" w:date="2020-04-07T13:40:00Z">
+      <w:ins w:id="152" w:author="Kira van Os" w:date="2020-04-07T13:40:00Z">
         <w:r>
           <w:t xml:space="preserve">The experiment that this dataset is sourced from </w:t>
         </w:r>
       </w:ins>
-      <w:ins w:id="154" w:author="Kira van Os" w:date="2020-04-07T13:41:00Z">
+      <w:ins w:id="153" w:author="Kira van Os" w:date="2020-04-07T13:41:00Z">
         <w:r>
           <w:t>took 15 measurements of each protein per mouse. As there were 72 mice, this means th</w:t>
         </w:r>
       </w:ins>
-      <w:ins w:id="155" w:author="Kira van Os" w:date="2020-04-07T13:42:00Z">
+      <w:ins w:id="154" w:author="Kira van Os" w:date="2020-04-07T13:42:00Z">
         <w:r>
           <w:t>at the dataset is comprised of 72x15=1080 observations. If this proves to be too large for our analysis, a smaller random sample can be taken from the dataset.</w:t>
         </w:r>
@@ -1526,7 +1559,7 @@
       <w:pPr>
         <w:pStyle w:val="Heading2"/>
         <w:rPr>
-          <w:ins w:id="156" w:author="Kira van Os" w:date="2020-04-07T13:43:00Z"/>
+          <w:ins w:id="155" w:author="Kira van Os" w:date="2020-04-07T13:43:00Z"/>
         </w:rPr>
       </w:pPr>
     </w:p>
@@ -1537,7 +1570,7 @@
       <w:r>
         <w:t>Reference</w:t>
       </w:r>
-      <w:ins w:id="157" w:author="Kira van Os" w:date="2020-04-07T13:35:00Z">
+      <w:ins w:id="156" w:author="Kira van Os" w:date="2020-04-07T13:35:00Z">
         <w:r>
           <w:t>s</w:t>
         </w:r>
@@ -1556,19 +1589,7 @@
           <w:rPr>
             <w:rStyle w:val="Hyperlink"/>
           </w:rPr>
-          <w:t>https://medium.com/datadriven</w:t>
-        </w:r>
-        <w:r>
-          <w:rPr>
-            <w:rStyle w:val="Hyperlink"/>
-          </w:rPr>
-          <w:t>i</w:t>
-        </w:r>
-        <w:r>
-          <w:rPr>
-            <w:rStyle w:val="Hyperlink"/>
-          </w:rPr>
-          <w:t>nvestor/the-multidimensional-scaling-mds-algorithm-for-dimensionality-reduction-9211f7fa5345</w:t>
+          <w:t>https://medium.com/datadriveninvestor/the-multidimensional-scaling-mds-algorithm-for-dimensionality-reduction-9211f7fa5345</w:t>
         </w:r>
       </w:hyperlink>
     </w:p>
@@ -1585,19 +1606,7 @@
           <w:rPr>
             <w:rStyle w:val="Hyperlink"/>
           </w:rPr>
-          <w:t>https://www.statisticshowto.com/</w:t>
-        </w:r>
-        <w:r>
-          <w:rPr>
-            <w:rStyle w:val="Hyperlink"/>
-          </w:rPr>
-          <w:t>m</w:t>
-        </w:r>
-        <w:r>
-          <w:rPr>
-            <w:rStyle w:val="Hyperlink"/>
-          </w:rPr>
-          <w:t>ultidimensional-scaling/</w:t>
+          <w:t>https://www.statisticshowto.com/multidimensional-scaling/</w:t>
         </w:r>
       </w:hyperlink>
     </w:p>
@@ -1609,13 +1618,13 @@
           <w:numId w:val="2"/>
         </w:numPr>
         <w:rPr>
-          <w:ins w:id="158" w:author="Kira van Os" w:date="2020-04-07T13:35:00Z"/>
+          <w:ins w:id="157" w:author="Kira van Os" w:date="2020-04-07T13:35:00Z"/>
           <w:rStyle w:val="Hyperlink"/>
           <w:color w:val="auto"/>
           <w:u w:val="none"/>
-          <w:rPrChange w:id="159" w:author="Kira van Os" w:date="2020-04-07T13:35:00Z">
+          <w:rPrChange w:id="158" w:author="Kira van Os" w:date="2020-04-07T13:35:00Z">
             <w:rPr>
-              <w:ins w:id="160" w:author="Kira van Os" w:date="2020-04-07T13:35:00Z"/>
+              <w:ins w:id="159" w:author="Kira van Os" w:date="2020-04-07T13:35:00Z"/>
               <w:rStyle w:val="Hyperlink"/>
             </w:rPr>
           </w:rPrChange>
@@ -1638,10 +1647,10 @@
           <w:numId w:val="2"/>
         </w:numPr>
         <w:rPr>
-          <w:ins w:id="161" w:author="Kira van Os" w:date="2020-04-07T14:01:00Z"/>
+          <w:ins w:id="160" w:author="Kira van Os" w:date="2020-04-07T14:01:00Z"/>
         </w:rPr>
       </w:pPr>
-      <w:ins w:id="162" w:author="Kira van Os" w:date="2020-04-07T13:35:00Z">
+      <w:ins w:id="161" w:author="Kira van Os" w:date="2020-04-07T13:35:00Z">
         <w:r>
           <w:fldChar w:fldCharType="begin"/>
         </w:r>
@@ -1670,7 +1679,7 @@
           <w:numId w:val="2"/>
         </w:numPr>
       </w:pPr>
-      <w:ins w:id="163" w:author="Kira van Os" w:date="2020-04-07T14:01:00Z">
+      <w:ins w:id="162" w:author="Kira van Os" w:date="2020-04-07T14:01:00Z">
         <w:r>
           <w:fldChar w:fldCharType="begin"/>
         </w:r>
@@ -1703,7 +1712,7 @@
 
 <file path=word/comments.xml><?xml version="1.0" encoding="utf-8"?>
 <w:comments xmlns:wpc="http://schemas.microsoft.com/office/word/2010/wordprocessingCanvas" xmlns:cx="http://schemas.microsoft.com/office/drawing/2014/chartex" xmlns:cx1="http://schemas.microsoft.com/office/drawing/2015/9/8/chartex" xmlns:cx2="http://schemas.microsoft.com/office/drawing/2015/10/21/chartex" xmlns:cx3="http://schemas.microsoft.com/office/drawing/2016/5/9/chartex" xmlns:cx4="http://schemas.microsoft.com/office/drawing/2016/5/10/chartex" xmlns:cx5="http://schemas.microsoft.com/office/drawing/2016/5/11/chartex" xmlns:cx6="http://schemas.microsoft.com/office/drawing/2016/5/12/chartex" xmlns:cx7="http://schemas.microsoft.com/office/drawing/2016/5/13/chartex" xmlns:cx8="http://schemas.microsoft.com/office/drawing/2016/5/14/chartex" xmlns:mc="http://schemas.openxmlformats.org/markup-compatibility/2006" xmlns:aink="http://schemas.microsoft.com/office/drawing/2016/ink" xmlns:am3d="http://schemas.microsoft.com/office/drawing/2017/model3d" xmlns:o="urn:schemas-microsoft-com:office:office" xmlns:r="http://schemas.openxmlformats.org/officeDocument/2006/relationships" xmlns:m="http://schemas.openxmlformats.org/officeDocument/2006/math" xmlns:v="urn:schemas-microsoft-com:vml" xmlns:wp14="http://schemas.microsoft.com/office/word/2010/wordprocessingDrawing" xmlns:wp="http://schemas.openxmlformats.org/drawingml/2006/wordprocessingDrawing" xmlns:w10="urn:schemas-microsoft-com:office:word" xmlns:w="http://schemas.openxmlformats.org/wordprocessingml/2006/main" xmlns:w14="http://schemas.microsoft.com/office/word/2010/wordml" xmlns:w15="http://schemas.microsoft.com/office/word/2012/wordml" xmlns:w16cid="http://schemas.microsoft.com/office/word/2016/wordml/cid" xmlns:w16se="http://schemas.microsoft.com/office/word/2015/wordml/symex" xmlns:wpg="http://schemas.microsoft.com/office/word/2010/wordprocessingGroup" xmlns:wpi="http://schemas.microsoft.com/office/word/2010/wordprocessingInk" xmlns:wne="http://schemas.microsoft.com/office/word/2006/wordml" xmlns:wps="http://schemas.microsoft.com/office/word/2010/wordprocessingShape" mc:Ignorable="w14 w15 w16se w16cid wp14">
-  <w:comment w:id="24" w:author="Kira van Os" w:date="2020-04-07T13:17:00Z" w:initials="KvO">
+  <w:comment w:id="70" w:author="Kira van Os" w:date="2020-04-07T13:24:00Z" w:initials="KvO">
     <w:p>
       <w:pPr>
         <w:pStyle w:val="CommentText"/>
@@ -1715,39 +1724,7 @@
         <w:annotationRef/>
       </w:r>
       <w:r>
-        <w:t>I feel like if we want to mention this more explanation would be needed, but I guess this can come in the full report</w:t>
-      </w:r>
-    </w:p>
-  </w:comment>
-  <w:comment w:id="68" w:author="Kira van Os" w:date="2020-04-07T13:24:00Z" w:initials="KvO">
-    <w:p>
-      <w:pPr>
-        <w:pStyle w:val="CommentText"/>
-      </w:pPr>
-      <w:r>
-        <w:rPr>
-          <w:rStyle w:val="CommentReference"/>
-        </w:rPr>
-        <w:annotationRef/>
-      </w:r>
-      <w:r>
         <w:t>Might need more explanation, mainly what these acronyms stand for (i.e. INDSCAL = individual differences scaling, etc.)</w:t>
-      </w:r>
-    </w:p>
-  </w:comment>
-  <w:comment w:id="93" w:author="Kira van Os" w:date="2020-04-07T14:21:00Z" w:initials="KvO">
-    <w:p>
-      <w:pPr>
-        <w:pStyle w:val="CommentText"/>
-      </w:pPr>
-      <w:r>
-        <w:rPr>
-          <w:rStyle w:val="CommentReference"/>
-        </w:rPr>
-        <w:annotationRef/>
-      </w:r>
-      <w:r>
-        <w:t>I haven’t been able to find much information on how MDS is used for this type of analysis, do you have any sources on this?</w:t>
       </w:r>
     </w:p>
   </w:comment>
@@ -1756,17 +1733,13 @@
 
 <file path=word/commentsExtended.xml><?xml version="1.0" encoding="utf-8"?>
 <w15:commentsEx xmlns:wpc="http://schemas.microsoft.com/office/word/2010/wordprocessingCanvas" xmlns:cx="http://schemas.microsoft.com/office/drawing/2014/chartex" xmlns:cx1="http://schemas.microsoft.com/office/drawing/2015/9/8/chartex" xmlns:cx2="http://schemas.microsoft.com/office/drawing/2015/10/21/chartex" xmlns:cx3="http://schemas.microsoft.com/office/drawing/2016/5/9/chartex" xmlns:cx4="http://schemas.microsoft.com/office/drawing/2016/5/10/chartex" xmlns:cx5="http://schemas.microsoft.com/office/drawing/2016/5/11/chartex" xmlns:cx6="http://schemas.microsoft.com/office/drawing/2016/5/12/chartex" xmlns:cx7="http://schemas.microsoft.com/office/drawing/2016/5/13/chartex" xmlns:cx8="http://schemas.microsoft.com/office/drawing/2016/5/14/chartex" xmlns:mc="http://schemas.openxmlformats.org/markup-compatibility/2006" xmlns:aink="http://schemas.microsoft.com/office/drawing/2016/ink" xmlns:am3d="http://schemas.microsoft.com/office/drawing/2017/model3d" xmlns:o="urn:schemas-microsoft-com:office:office" xmlns:r="http://schemas.openxmlformats.org/officeDocument/2006/relationships" xmlns:m="http://schemas.openxmlformats.org/officeDocument/2006/math" xmlns:v="urn:schemas-microsoft-com:vml" xmlns:wp14="http://schemas.microsoft.com/office/word/2010/wordprocessingDrawing" xmlns:wp="http://schemas.openxmlformats.org/drawingml/2006/wordprocessingDrawing" xmlns:w10="urn:schemas-microsoft-com:office:word" xmlns:w="http://schemas.openxmlformats.org/wordprocessingml/2006/main" xmlns:w14="http://schemas.microsoft.com/office/word/2010/wordml" xmlns:w15="http://schemas.microsoft.com/office/word/2012/wordml" xmlns:w16cid="http://schemas.microsoft.com/office/word/2016/wordml/cid" xmlns:w16se="http://schemas.microsoft.com/office/word/2015/wordml/symex" xmlns:wpg="http://schemas.microsoft.com/office/word/2010/wordprocessingGroup" xmlns:wpi="http://schemas.microsoft.com/office/word/2010/wordprocessingInk" xmlns:wne="http://schemas.microsoft.com/office/word/2006/wordml" xmlns:wps="http://schemas.microsoft.com/office/word/2010/wordprocessingShape" mc:Ignorable="w14 w15 w16se w16cid wp14">
-  <w15:commentEx w15:paraId="5DFD2DE0" w15:done="0"/>
   <w15:commentEx w15:paraId="67A35821" w15:done="0"/>
-  <w15:commentEx w15:paraId="71294EB4" w15:done="0"/>
 </w15:commentsEx>
 </file>
 
 <file path=word/commentsIds.xml><?xml version="1.0" encoding="utf-8"?>
 <w16cid:commentsIds xmlns:wpc="http://schemas.microsoft.com/office/word/2010/wordprocessingCanvas" xmlns:cx="http://schemas.microsoft.com/office/drawing/2014/chartex" xmlns:cx1="http://schemas.microsoft.com/office/drawing/2015/9/8/chartex" xmlns:cx2="http://schemas.microsoft.com/office/drawing/2015/10/21/chartex" xmlns:cx3="http://schemas.microsoft.com/office/drawing/2016/5/9/chartex" xmlns:cx4="http://schemas.microsoft.com/office/drawing/2016/5/10/chartex" xmlns:cx5="http://schemas.microsoft.com/office/drawing/2016/5/11/chartex" xmlns:cx6="http://schemas.microsoft.com/office/drawing/2016/5/12/chartex" xmlns:cx7="http://schemas.microsoft.com/office/drawing/2016/5/13/chartex" xmlns:cx8="http://schemas.microsoft.com/office/drawing/2016/5/14/chartex" xmlns:mc="http://schemas.openxmlformats.org/markup-compatibility/2006" xmlns:aink="http://schemas.microsoft.com/office/drawing/2016/ink" xmlns:am3d="http://schemas.microsoft.com/office/drawing/2017/model3d" xmlns:o="urn:schemas-microsoft-com:office:office" xmlns:r="http://schemas.openxmlformats.org/officeDocument/2006/relationships" xmlns:m="http://schemas.openxmlformats.org/officeDocument/2006/math" xmlns:v="urn:schemas-microsoft-com:vml" xmlns:wp14="http://schemas.microsoft.com/office/word/2010/wordprocessingDrawing" xmlns:wp="http://schemas.openxmlformats.org/drawingml/2006/wordprocessingDrawing" xmlns:w10="urn:schemas-microsoft-com:office:word" xmlns:w="http://schemas.openxmlformats.org/wordprocessingml/2006/main" xmlns:w14="http://schemas.microsoft.com/office/word/2010/wordml" xmlns:w15="http://schemas.microsoft.com/office/word/2012/wordml" xmlns:w16cid="http://schemas.microsoft.com/office/word/2016/wordml/cid" xmlns:w16se="http://schemas.microsoft.com/office/word/2015/wordml/symex" xmlns:wpg="http://schemas.microsoft.com/office/word/2010/wordprocessingGroup" xmlns:wpi="http://schemas.microsoft.com/office/word/2010/wordprocessingInk" xmlns:wne="http://schemas.microsoft.com/office/word/2006/wordml" xmlns:wps="http://schemas.microsoft.com/office/word/2010/wordprocessingShape" mc:Ignorable="w14 w15 w16se w16cid wp14">
-  <w16cid:commentId w16cid:paraId="5DFD2DE0" w16cid:durableId="2236FC02"/>
   <w16cid:commentId w16cid:paraId="67A35821" w16cid:durableId="2236FD76"/>
-  <w16cid:commentId w16cid:paraId="71294EB4" w16cid:durableId="22370AF7"/>
 </w16cid:commentsIds>
 </file>
 
@@ -3212,7 +3185,7 @@
 </file>
 
 <file path=customXml/itemProps1.xml><?xml version="1.0" encoding="utf-8"?>
-<ds:datastoreItem xmlns:ds="http://schemas.openxmlformats.org/officeDocument/2006/customXml" ds:itemID="{0AE52A89-A558-43E2-918C-FE7822A355C0}">
+<ds:datastoreItem xmlns:ds="http://schemas.openxmlformats.org/officeDocument/2006/customXml" ds:itemID="{E04508A7-E1C4-4B8B-8B78-B73A48587F54}">
   <ds:schemaRefs>
     <ds:schemaRef ds:uri="http://schemas.openxmlformats.org/officeDocument/2006/bibliography"/>
   </ds:schemaRefs>

</xml_diff>